<commit_message>
Add the weekly nlp content
</commit_message>
<xml_diff>
--- a/Module/nlp/00_Moduldokumentation.docx
+++ b/Module/nlp/00_Moduldokumentation.docx
@@ -569,7 +569,7 @@
             <w:rPr>
               <w:rFonts w:eastAsiaTheme="minorEastAsia"/>
               <w:noProof/>
-              <w:lang w:eastAsia="de-CH"/>
+              <w:lang w:val="en-CH" w:eastAsia="en-CH"/>
             </w:rPr>
           </w:pPr>
           <w:r>
@@ -581,7 +581,7 @@
           <w:r>
             <w:fldChar w:fldCharType="separate"/>
           </w:r>
-          <w:hyperlink w:anchor="_Toc506747328" w:history="1">
+          <w:hyperlink w:anchor="_Toc507503741" w:history="1">
             <w:r>
               <w:rPr>
                 <w:rStyle w:val="Hyperlink"/>
@@ -593,7 +593,7 @@
               <w:rPr>
                 <w:rFonts w:eastAsiaTheme="minorEastAsia"/>
                 <w:noProof/>
-                <w:lang w:eastAsia="de-CH"/>
+                <w:lang w:val="en-CH" w:eastAsia="en-CH"/>
               </w:rPr>
               <w:tab/>
             </w:r>
@@ -623,7 +623,7 @@
                 <w:noProof/>
                 <w:webHidden/>
               </w:rPr>
-              <w:instrText xml:space="preserve"> PAGEREF _Toc506747328 \h </w:instrText>
+              <w:instrText xml:space="preserve"> PAGEREF _Toc507503741 \h </w:instrText>
             </w:r>
             <w:r>
               <w:rPr>
@@ -664,10 +664,10 @@
             <w:rPr>
               <w:rFonts w:eastAsiaTheme="minorEastAsia"/>
               <w:noProof/>
-              <w:lang w:eastAsia="de-CH"/>
+              <w:lang w:val="en-CH" w:eastAsia="en-CH"/>
             </w:rPr>
           </w:pPr>
-          <w:hyperlink w:anchor="_Toc506747329" w:history="1">
+          <w:hyperlink w:anchor="_Toc507503742" w:history="1">
             <w:r>
               <w:rPr>
                 <w:rStyle w:val="Hyperlink"/>
@@ -679,7 +679,7 @@
               <w:rPr>
                 <w:rFonts w:eastAsiaTheme="minorEastAsia"/>
                 <w:noProof/>
-                <w:lang w:eastAsia="de-CH"/>
+                <w:lang w:val="en-CH" w:eastAsia="en-CH"/>
               </w:rPr>
               <w:tab/>
             </w:r>
@@ -709,7 +709,7 @@
                 <w:noProof/>
                 <w:webHidden/>
               </w:rPr>
-              <w:instrText xml:space="preserve"> PAGEREF _Toc506747329 \h </w:instrText>
+              <w:instrText xml:space="preserve"> PAGEREF _Toc507503742 \h </w:instrText>
             </w:r>
             <w:r>
               <w:rPr>
@@ -750,10 +750,10 @@
             <w:rPr>
               <w:rFonts w:eastAsiaTheme="minorEastAsia"/>
               <w:noProof/>
-              <w:lang w:eastAsia="de-CH"/>
+              <w:lang w:val="en-CH" w:eastAsia="en-CH"/>
             </w:rPr>
           </w:pPr>
-          <w:hyperlink w:anchor="_Toc506747330" w:history="1">
+          <w:hyperlink w:anchor="_Toc507503743" w:history="1">
             <w:r>
               <w:rPr>
                 <w:rStyle w:val="Hyperlink"/>
@@ -765,7 +765,7 @@
               <w:rPr>
                 <w:rFonts w:eastAsiaTheme="minorEastAsia"/>
                 <w:noProof/>
-                <w:lang w:eastAsia="de-CH"/>
+                <w:lang w:val="en-CH" w:eastAsia="en-CH"/>
               </w:rPr>
               <w:tab/>
             </w:r>
@@ -795,7 +795,7 @@
                 <w:noProof/>
                 <w:webHidden/>
               </w:rPr>
-              <w:instrText xml:space="preserve"> PAGEREF _Toc506747330 \h </w:instrText>
+              <w:instrText xml:space="preserve"> PAGEREF _Toc507503743 \h </w:instrText>
             </w:r>
             <w:r>
               <w:rPr>
@@ -836,10 +836,10 @@
             <w:rPr>
               <w:rFonts w:eastAsiaTheme="minorEastAsia"/>
               <w:noProof/>
-              <w:lang w:eastAsia="de-CH"/>
+              <w:lang w:val="en-CH" w:eastAsia="en-CH"/>
             </w:rPr>
           </w:pPr>
-          <w:hyperlink w:anchor="_Toc506747331" w:history="1">
+          <w:hyperlink w:anchor="_Toc507503744" w:history="1">
             <w:r>
               <w:rPr>
                 <w:rStyle w:val="Hyperlink"/>
@@ -851,7 +851,7 @@
               <w:rPr>
                 <w:rFonts w:eastAsiaTheme="minorEastAsia"/>
                 <w:noProof/>
-                <w:lang w:eastAsia="de-CH"/>
+                <w:lang w:val="en-CH" w:eastAsia="en-CH"/>
               </w:rPr>
               <w:tab/>
             </w:r>
@@ -881,7 +881,7 @@
                 <w:noProof/>
                 <w:webHidden/>
               </w:rPr>
-              <w:instrText xml:space="preserve"> PAGEREF _Toc506747331 \h </w:instrText>
+              <w:instrText xml:space="preserve"> PAGEREF _Toc507503744 \h </w:instrText>
             </w:r>
             <w:r>
               <w:rPr>
@@ -918,10 +918,10 @@
             <w:rPr>
               <w:rFonts w:eastAsiaTheme="minorEastAsia"/>
               <w:noProof/>
-              <w:lang w:eastAsia="de-CH"/>
+              <w:lang w:val="en-CH" w:eastAsia="en-CH"/>
             </w:rPr>
           </w:pPr>
-          <w:hyperlink w:anchor="_Toc506747332" w:history="1">
+          <w:hyperlink w:anchor="_Toc507503745" w:history="1">
             <w:r>
               <w:rPr>
                 <w:rStyle w:val="Hyperlink"/>
@@ -933,7 +933,7 @@
               <w:rPr>
                 <w:rFonts w:eastAsiaTheme="minorEastAsia"/>
                 <w:noProof/>
-                <w:lang w:eastAsia="de-CH"/>
+                <w:lang w:val="en-CH" w:eastAsia="en-CH"/>
               </w:rPr>
               <w:tab/>
             </w:r>
@@ -963,7 +963,7 @@
                 <w:noProof/>
                 <w:webHidden/>
               </w:rPr>
-              <w:instrText xml:space="preserve"> PAGEREF _Toc506747332 \h </w:instrText>
+              <w:instrText xml:space="preserve"> PAGEREF _Toc507503745 \h </w:instrText>
             </w:r>
             <w:r>
               <w:rPr>
@@ -984,6 +984,1138 @@
                 <w:webHidden/>
               </w:rPr>
               <w:t>3</w:t>
+            </w:r>
+            <w:r>
+              <w:rPr>
+                <w:noProof/>
+                <w:webHidden/>
+              </w:rPr>
+              <w:fldChar w:fldCharType="end"/>
+            </w:r>
+          </w:hyperlink>
+        </w:p>
+        <w:p>
+          <w:pPr>
+            <w:pStyle w:val="TOC2"/>
+            <w:tabs>
+              <w:tab w:val="left" w:pos="880"/>
+              <w:tab w:val="right" w:leader="dot" w:pos="9062"/>
+            </w:tabs>
+            <w:rPr>
+              <w:rFonts w:eastAsiaTheme="minorEastAsia"/>
+              <w:noProof/>
+              <w:lang w:val="en-CH" w:eastAsia="en-CH"/>
+            </w:rPr>
+          </w:pPr>
+          <w:hyperlink w:anchor="_Toc507503746" w:history="1">
+            <w:r>
+              <w:rPr>
+                <w:rStyle w:val="Hyperlink"/>
+                <w:noProof/>
+              </w:rPr>
+              <w:t>2.1</w:t>
+            </w:r>
+            <w:r>
+              <w:rPr>
+                <w:rFonts w:eastAsiaTheme="minorEastAsia"/>
+                <w:noProof/>
+                <w:lang w:val="en-CH" w:eastAsia="en-CH"/>
+              </w:rPr>
+              <w:tab/>
+            </w:r>
+            <w:r>
+              <w:rPr>
+                <w:rStyle w:val="Hyperlink"/>
+                <w:noProof/>
+              </w:rPr>
+              <w:t>Lerninhalte</w:t>
+            </w:r>
+            <w:r>
+              <w:rPr>
+                <w:noProof/>
+                <w:webHidden/>
+              </w:rPr>
+              <w:tab/>
+            </w:r>
+            <w:r>
+              <w:rPr>
+                <w:noProof/>
+                <w:webHidden/>
+              </w:rPr>
+              <w:fldChar w:fldCharType="begin"/>
+            </w:r>
+            <w:r>
+              <w:rPr>
+                <w:noProof/>
+                <w:webHidden/>
+              </w:rPr>
+              <w:instrText xml:space="preserve"> PAGEREF _Toc507503746 \h </w:instrText>
+            </w:r>
+            <w:r>
+              <w:rPr>
+                <w:noProof/>
+                <w:webHidden/>
+              </w:rPr>
+            </w:r>
+            <w:r>
+              <w:rPr>
+                <w:noProof/>
+                <w:webHidden/>
+              </w:rPr>
+              <w:fldChar w:fldCharType="separate"/>
+            </w:r>
+            <w:r>
+              <w:rPr>
+                <w:noProof/>
+                <w:webHidden/>
+              </w:rPr>
+              <w:t>3</w:t>
+            </w:r>
+            <w:r>
+              <w:rPr>
+                <w:noProof/>
+                <w:webHidden/>
+              </w:rPr>
+              <w:fldChar w:fldCharType="end"/>
+            </w:r>
+          </w:hyperlink>
+        </w:p>
+        <w:p>
+          <w:pPr>
+            <w:pStyle w:val="TOC2"/>
+            <w:tabs>
+              <w:tab w:val="left" w:pos="880"/>
+              <w:tab w:val="right" w:leader="dot" w:pos="9062"/>
+            </w:tabs>
+            <w:rPr>
+              <w:rFonts w:eastAsiaTheme="minorEastAsia"/>
+              <w:noProof/>
+              <w:lang w:val="en-CH" w:eastAsia="en-CH"/>
+            </w:rPr>
+          </w:pPr>
+          <w:hyperlink w:anchor="_Toc507503747" w:history="1">
+            <w:r>
+              <w:rPr>
+                <w:rStyle w:val="Hyperlink"/>
+                <w:noProof/>
+              </w:rPr>
+              <w:t>2.2</w:t>
+            </w:r>
+            <w:r>
+              <w:rPr>
+                <w:rFonts w:eastAsiaTheme="minorEastAsia"/>
+                <w:noProof/>
+                <w:lang w:val="en-CH" w:eastAsia="en-CH"/>
+              </w:rPr>
+              <w:tab/>
+            </w:r>
+            <w:r>
+              <w:rPr>
+                <w:rStyle w:val="Hyperlink"/>
+                <w:noProof/>
+              </w:rPr>
+              <w:t>Abgrenzung zu ML und Deep NLP</w:t>
+            </w:r>
+            <w:r>
+              <w:rPr>
+                <w:noProof/>
+                <w:webHidden/>
+              </w:rPr>
+              <w:tab/>
+            </w:r>
+            <w:r>
+              <w:rPr>
+                <w:noProof/>
+                <w:webHidden/>
+              </w:rPr>
+              <w:fldChar w:fldCharType="begin"/>
+            </w:r>
+            <w:r>
+              <w:rPr>
+                <w:noProof/>
+                <w:webHidden/>
+              </w:rPr>
+              <w:instrText xml:space="preserve"> PAGEREF _Toc507503747 \h </w:instrText>
+            </w:r>
+            <w:r>
+              <w:rPr>
+                <w:noProof/>
+                <w:webHidden/>
+              </w:rPr>
+            </w:r>
+            <w:r>
+              <w:rPr>
+                <w:noProof/>
+                <w:webHidden/>
+              </w:rPr>
+              <w:fldChar w:fldCharType="separate"/>
+            </w:r>
+            <w:r>
+              <w:rPr>
+                <w:noProof/>
+                <w:webHidden/>
+              </w:rPr>
+              <w:t>3</w:t>
+            </w:r>
+            <w:r>
+              <w:rPr>
+                <w:noProof/>
+                <w:webHidden/>
+              </w:rPr>
+              <w:fldChar w:fldCharType="end"/>
+            </w:r>
+          </w:hyperlink>
+        </w:p>
+        <w:p>
+          <w:pPr>
+            <w:pStyle w:val="TOC2"/>
+            <w:tabs>
+              <w:tab w:val="left" w:pos="880"/>
+              <w:tab w:val="right" w:leader="dot" w:pos="9062"/>
+            </w:tabs>
+            <w:rPr>
+              <w:rFonts w:eastAsiaTheme="minorEastAsia"/>
+              <w:noProof/>
+              <w:lang w:val="en-CH" w:eastAsia="en-CH"/>
+            </w:rPr>
+          </w:pPr>
+          <w:hyperlink w:anchor="_Toc507503748" w:history="1">
+            <w:r>
+              <w:rPr>
+                <w:rStyle w:val="Hyperlink"/>
+                <w:noProof/>
+              </w:rPr>
+              <w:t>2.3</w:t>
+            </w:r>
+            <w:r>
+              <w:rPr>
+                <w:rFonts w:eastAsiaTheme="minorEastAsia"/>
+                <w:noProof/>
+                <w:lang w:val="en-CH" w:eastAsia="en-CH"/>
+              </w:rPr>
+              <w:tab/>
+            </w:r>
+            <w:r>
+              <w:rPr>
+                <w:rStyle w:val="Hyperlink"/>
+                <w:noProof/>
+              </w:rPr>
+              <w:t>Lernziele Woche 1</w:t>
+            </w:r>
+            <w:r>
+              <w:rPr>
+                <w:noProof/>
+                <w:webHidden/>
+              </w:rPr>
+              <w:tab/>
+            </w:r>
+            <w:r>
+              <w:rPr>
+                <w:noProof/>
+                <w:webHidden/>
+              </w:rPr>
+              <w:fldChar w:fldCharType="begin"/>
+            </w:r>
+            <w:r>
+              <w:rPr>
+                <w:noProof/>
+                <w:webHidden/>
+              </w:rPr>
+              <w:instrText xml:space="preserve"> PAGEREF _Toc507503748 \h </w:instrText>
+            </w:r>
+            <w:r>
+              <w:rPr>
+                <w:noProof/>
+                <w:webHidden/>
+              </w:rPr>
+            </w:r>
+            <w:r>
+              <w:rPr>
+                <w:noProof/>
+                <w:webHidden/>
+              </w:rPr>
+              <w:fldChar w:fldCharType="separate"/>
+            </w:r>
+            <w:r>
+              <w:rPr>
+                <w:noProof/>
+                <w:webHidden/>
+              </w:rPr>
+              <w:t>3</w:t>
+            </w:r>
+            <w:r>
+              <w:rPr>
+                <w:noProof/>
+                <w:webHidden/>
+              </w:rPr>
+              <w:fldChar w:fldCharType="end"/>
+            </w:r>
+          </w:hyperlink>
+        </w:p>
+        <w:p>
+          <w:pPr>
+            <w:pStyle w:val="TOC2"/>
+            <w:tabs>
+              <w:tab w:val="left" w:pos="880"/>
+              <w:tab w:val="right" w:leader="dot" w:pos="9062"/>
+            </w:tabs>
+            <w:rPr>
+              <w:rFonts w:eastAsiaTheme="minorEastAsia"/>
+              <w:noProof/>
+              <w:lang w:val="en-CH" w:eastAsia="en-CH"/>
+            </w:rPr>
+          </w:pPr>
+          <w:hyperlink w:anchor="_Toc507503749" w:history="1">
+            <w:r>
+              <w:rPr>
+                <w:rStyle w:val="Hyperlink"/>
+                <w:noProof/>
+                <w:lang w:val="en-GB"/>
+              </w:rPr>
+              <w:t>2.4</w:t>
+            </w:r>
+            <w:r>
+              <w:rPr>
+                <w:rFonts w:eastAsiaTheme="minorEastAsia"/>
+                <w:noProof/>
+                <w:lang w:val="en-CH" w:eastAsia="en-CH"/>
+              </w:rPr>
+              <w:tab/>
+            </w:r>
+            <w:r>
+              <w:rPr>
+                <w:rStyle w:val="Hyperlink"/>
+                <w:noProof/>
+                <w:lang w:val="en-GB"/>
+              </w:rPr>
+              <w:t>What is Natural Language Processing</w:t>
+            </w:r>
+            <w:r>
+              <w:rPr>
+                <w:noProof/>
+                <w:webHidden/>
+              </w:rPr>
+              <w:tab/>
+            </w:r>
+            <w:r>
+              <w:rPr>
+                <w:noProof/>
+                <w:webHidden/>
+              </w:rPr>
+              <w:fldChar w:fldCharType="begin"/>
+            </w:r>
+            <w:r>
+              <w:rPr>
+                <w:noProof/>
+                <w:webHidden/>
+              </w:rPr>
+              <w:instrText xml:space="preserve"> PAGEREF _Toc507503749 \h </w:instrText>
+            </w:r>
+            <w:r>
+              <w:rPr>
+                <w:noProof/>
+                <w:webHidden/>
+              </w:rPr>
+            </w:r>
+            <w:r>
+              <w:rPr>
+                <w:noProof/>
+                <w:webHidden/>
+              </w:rPr>
+              <w:fldChar w:fldCharType="separate"/>
+            </w:r>
+            <w:r>
+              <w:rPr>
+                <w:noProof/>
+                <w:webHidden/>
+              </w:rPr>
+              <w:t>4</w:t>
+            </w:r>
+            <w:r>
+              <w:rPr>
+                <w:noProof/>
+                <w:webHidden/>
+              </w:rPr>
+              <w:fldChar w:fldCharType="end"/>
+            </w:r>
+          </w:hyperlink>
+        </w:p>
+        <w:p>
+          <w:pPr>
+            <w:pStyle w:val="TOC2"/>
+            <w:tabs>
+              <w:tab w:val="left" w:pos="880"/>
+              <w:tab w:val="right" w:leader="dot" w:pos="9062"/>
+            </w:tabs>
+            <w:rPr>
+              <w:rFonts w:eastAsiaTheme="minorEastAsia"/>
+              <w:noProof/>
+              <w:lang w:val="en-CH" w:eastAsia="en-CH"/>
+            </w:rPr>
+          </w:pPr>
+          <w:hyperlink w:anchor="_Toc507503750" w:history="1">
+            <w:r>
+              <w:rPr>
+                <w:rStyle w:val="Hyperlink"/>
+                <w:noProof/>
+                <w:lang w:val="en-GB"/>
+              </w:rPr>
+              <w:t>2.5</w:t>
+            </w:r>
+            <w:r>
+              <w:rPr>
+                <w:rFonts w:eastAsiaTheme="minorEastAsia"/>
+                <w:noProof/>
+                <w:lang w:val="en-CH" w:eastAsia="en-CH"/>
+              </w:rPr>
+              <w:tab/>
+            </w:r>
+            <w:r>
+              <w:rPr>
+                <w:rStyle w:val="Hyperlink"/>
+                <w:noProof/>
+                <w:lang w:val="en-GB"/>
+              </w:rPr>
+              <w:t>Short Exercise</w:t>
+            </w:r>
+            <w:r>
+              <w:rPr>
+                <w:noProof/>
+                <w:webHidden/>
+              </w:rPr>
+              <w:tab/>
+            </w:r>
+            <w:r>
+              <w:rPr>
+                <w:noProof/>
+                <w:webHidden/>
+              </w:rPr>
+              <w:fldChar w:fldCharType="begin"/>
+            </w:r>
+            <w:r>
+              <w:rPr>
+                <w:noProof/>
+                <w:webHidden/>
+              </w:rPr>
+              <w:instrText xml:space="preserve"> PAGEREF _Toc507503750 \h </w:instrText>
+            </w:r>
+            <w:r>
+              <w:rPr>
+                <w:noProof/>
+                <w:webHidden/>
+              </w:rPr>
+            </w:r>
+            <w:r>
+              <w:rPr>
+                <w:noProof/>
+                <w:webHidden/>
+              </w:rPr>
+              <w:fldChar w:fldCharType="separate"/>
+            </w:r>
+            <w:r>
+              <w:rPr>
+                <w:noProof/>
+                <w:webHidden/>
+              </w:rPr>
+              <w:t>4</w:t>
+            </w:r>
+            <w:r>
+              <w:rPr>
+                <w:noProof/>
+                <w:webHidden/>
+              </w:rPr>
+              <w:fldChar w:fldCharType="end"/>
+            </w:r>
+          </w:hyperlink>
+        </w:p>
+        <w:p>
+          <w:pPr>
+            <w:pStyle w:val="TOC2"/>
+            <w:tabs>
+              <w:tab w:val="left" w:pos="880"/>
+              <w:tab w:val="right" w:leader="dot" w:pos="9062"/>
+            </w:tabs>
+            <w:rPr>
+              <w:rFonts w:eastAsiaTheme="minorEastAsia"/>
+              <w:noProof/>
+              <w:lang w:val="en-CH" w:eastAsia="en-CH"/>
+            </w:rPr>
+          </w:pPr>
+          <w:hyperlink w:anchor="_Toc507503751" w:history="1">
+            <w:r>
+              <w:rPr>
+                <w:rStyle w:val="Hyperlink"/>
+                <w:noProof/>
+                <w:lang w:val="en-GB"/>
+              </w:rPr>
+              <w:t>2.6</w:t>
+            </w:r>
+            <w:r>
+              <w:rPr>
+                <w:rFonts w:eastAsiaTheme="minorEastAsia"/>
+                <w:noProof/>
+                <w:lang w:val="en-CH" w:eastAsia="en-CH"/>
+              </w:rPr>
+              <w:tab/>
+            </w:r>
+            <w:r>
+              <w:rPr>
+                <w:rStyle w:val="Hyperlink"/>
+                <w:noProof/>
+                <w:lang w:val="en-GB"/>
+              </w:rPr>
+              <w:t>Modern NLP Applications</w:t>
+            </w:r>
+            <w:r>
+              <w:rPr>
+                <w:noProof/>
+                <w:webHidden/>
+              </w:rPr>
+              <w:tab/>
+            </w:r>
+            <w:r>
+              <w:rPr>
+                <w:noProof/>
+                <w:webHidden/>
+              </w:rPr>
+              <w:fldChar w:fldCharType="begin"/>
+            </w:r>
+            <w:r>
+              <w:rPr>
+                <w:noProof/>
+                <w:webHidden/>
+              </w:rPr>
+              <w:instrText xml:space="preserve"> PAGEREF _Toc507503751 \h </w:instrText>
+            </w:r>
+            <w:r>
+              <w:rPr>
+                <w:noProof/>
+                <w:webHidden/>
+              </w:rPr>
+            </w:r>
+            <w:r>
+              <w:rPr>
+                <w:noProof/>
+                <w:webHidden/>
+              </w:rPr>
+              <w:fldChar w:fldCharType="separate"/>
+            </w:r>
+            <w:r>
+              <w:rPr>
+                <w:noProof/>
+                <w:webHidden/>
+              </w:rPr>
+              <w:t>4</w:t>
+            </w:r>
+            <w:r>
+              <w:rPr>
+                <w:noProof/>
+                <w:webHidden/>
+              </w:rPr>
+              <w:fldChar w:fldCharType="end"/>
+            </w:r>
+          </w:hyperlink>
+        </w:p>
+        <w:p>
+          <w:pPr>
+            <w:pStyle w:val="TOC2"/>
+            <w:tabs>
+              <w:tab w:val="left" w:pos="880"/>
+              <w:tab w:val="right" w:leader="dot" w:pos="9062"/>
+            </w:tabs>
+            <w:rPr>
+              <w:rFonts w:eastAsiaTheme="minorEastAsia"/>
+              <w:noProof/>
+              <w:lang w:val="en-CH" w:eastAsia="en-CH"/>
+            </w:rPr>
+          </w:pPr>
+          <w:hyperlink w:anchor="_Toc507503752" w:history="1">
+            <w:r>
+              <w:rPr>
+                <w:rStyle w:val="Hyperlink"/>
+                <w:noProof/>
+                <w:lang w:val="en-GB"/>
+              </w:rPr>
+              <w:t>2.7</w:t>
+            </w:r>
+            <w:r>
+              <w:rPr>
+                <w:rFonts w:eastAsiaTheme="minorEastAsia"/>
+                <w:noProof/>
+                <w:lang w:val="en-CH" w:eastAsia="en-CH"/>
+              </w:rPr>
+              <w:tab/>
+            </w:r>
+            <w:r>
+              <w:rPr>
+                <w:rStyle w:val="Hyperlink"/>
+                <w:noProof/>
+                <w:lang w:val="en-GB"/>
+              </w:rPr>
+              <w:t>Communication Problems</w:t>
+            </w:r>
+            <w:r>
+              <w:rPr>
+                <w:noProof/>
+                <w:webHidden/>
+              </w:rPr>
+              <w:tab/>
+            </w:r>
+            <w:r>
+              <w:rPr>
+                <w:noProof/>
+                <w:webHidden/>
+              </w:rPr>
+              <w:fldChar w:fldCharType="begin"/>
+            </w:r>
+            <w:r>
+              <w:rPr>
+                <w:noProof/>
+                <w:webHidden/>
+              </w:rPr>
+              <w:instrText xml:space="preserve"> PAGEREF _Toc507503752 \h </w:instrText>
+            </w:r>
+            <w:r>
+              <w:rPr>
+                <w:noProof/>
+                <w:webHidden/>
+              </w:rPr>
+            </w:r>
+            <w:r>
+              <w:rPr>
+                <w:noProof/>
+                <w:webHidden/>
+              </w:rPr>
+              <w:fldChar w:fldCharType="separate"/>
+            </w:r>
+            <w:r>
+              <w:rPr>
+                <w:noProof/>
+                <w:webHidden/>
+              </w:rPr>
+              <w:t>5</w:t>
+            </w:r>
+            <w:r>
+              <w:rPr>
+                <w:noProof/>
+                <w:webHidden/>
+              </w:rPr>
+              <w:fldChar w:fldCharType="end"/>
+            </w:r>
+          </w:hyperlink>
+        </w:p>
+        <w:p>
+          <w:pPr>
+            <w:pStyle w:val="TOC2"/>
+            <w:tabs>
+              <w:tab w:val="left" w:pos="880"/>
+              <w:tab w:val="right" w:leader="dot" w:pos="9062"/>
+            </w:tabs>
+            <w:rPr>
+              <w:rFonts w:eastAsiaTheme="minorEastAsia"/>
+              <w:noProof/>
+              <w:lang w:val="en-CH" w:eastAsia="en-CH"/>
+            </w:rPr>
+          </w:pPr>
+          <w:hyperlink w:anchor="_Toc507503753" w:history="1">
+            <w:r>
+              <w:rPr>
+                <w:rStyle w:val="Hyperlink"/>
+                <w:noProof/>
+                <w:lang w:val="en-GB"/>
+              </w:rPr>
+              <w:t>2.8</w:t>
+            </w:r>
+            <w:r>
+              <w:rPr>
+                <w:rFonts w:eastAsiaTheme="minorEastAsia"/>
+                <w:noProof/>
+                <w:lang w:val="en-CH" w:eastAsia="en-CH"/>
+              </w:rPr>
+              <w:tab/>
+            </w:r>
+            <w:r>
+              <w:rPr>
+                <w:rStyle w:val="Hyperlink"/>
+                <w:noProof/>
+                <w:lang w:val="en-GB"/>
+              </w:rPr>
+              <w:t>Typical NLP Pipeline</w:t>
+            </w:r>
+            <w:r>
+              <w:rPr>
+                <w:noProof/>
+                <w:webHidden/>
+              </w:rPr>
+              <w:tab/>
+            </w:r>
+            <w:r>
+              <w:rPr>
+                <w:noProof/>
+                <w:webHidden/>
+              </w:rPr>
+              <w:fldChar w:fldCharType="begin"/>
+            </w:r>
+            <w:r>
+              <w:rPr>
+                <w:noProof/>
+                <w:webHidden/>
+              </w:rPr>
+              <w:instrText xml:space="preserve"> PAGEREF _Toc507503753 \h </w:instrText>
+            </w:r>
+            <w:r>
+              <w:rPr>
+                <w:noProof/>
+                <w:webHidden/>
+              </w:rPr>
+            </w:r>
+            <w:r>
+              <w:rPr>
+                <w:noProof/>
+                <w:webHidden/>
+              </w:rPr>
+              <w:fldChar w:fldCharType="separate"/>
+            </w:r>
+            <w:r>
+              <w:rPr>
+                <w:noProof/>
+                <w:webHidden/>
+              </w:rPr>
+              <w:t>5</w:t>
+            </w:r>
+            <w:r>
+              <w:rPr>
+                <w:noProof/>
+                <w:webHidden/>
+              </w:rPr>
+              <w:fldChar w:fldCharType="end"/>
+            </w:r>
+          </w:hyperlink>
+        </w:p>
+        <w:p>
+          <w:pPr>
+            <w:pStyle w:val="TOC2"/>
+            <w:tabs>
+              <w:tab w:val="left" w:pos="880"/>
+              <w:tab w:val="right" w:leader="dot" w:pos="9062"/>
+            </w:tabs>
+            <w:rPr>
+              <w:rFonts w:eastAsiaTheme="minorEastAsia"/>
+              <w:noProof/>
+              <w:lang w:val="en-CH" w:eastAsia="en-CH"/>
+            </w:rPr>
+          </w:pPr>
+          <w:hyperlink w:anchor="_Toc507503754" w:history="1">
+            <w:r>
+              <w:rPr>
+                <w:rStyle w:val="Hyperlink"/>
+                <w:noProof/>
+                <w:lang w:val="en-GB"/>
+              </w:rPr>
+              <w:t>2.9</w:t>
+            </w:r>
+            <w:r>
+              <w:rPr>
+                <w:rFonts w:eastAsiaTheme="minorEastAsia"/>
+                <w:noProof/>
+                <w:lang w:val="en-CH" w:eastAsia="en-CH"/>
+              </w:rPr>
+              <w:tab/>
+            </w:r>
+            <w:r>
+              <w:rPr>
+                <w:rStyle w:val="Hyperlink"/>
+                <w:noProof/>
+                <w:lang w:val="en-GB"/>
+              </w:rPr>
+              <w:t>Example: Email &amp; Chatbot Pipeline</w:t>
+            </w:r>
+            <w:r>
+              <w:rPr>
+                <w:noProof/>
+                <w:webHidden/>
+              </w:rPr>
+              <w:tab/>
+            </w:r>
+            <w:r>
+              <w:rPr>
+                <w:noProof/>
+                <w:webHidden/>
+              </w:rPr>
+              <w:fldChar w:fldCharType="begin"/>
+            </w:r>
+            <w:r>
+              <w:rPr>
+                <w:noProof/>
+                <w:webHidden/>
+              </w:rPr>
+              <w:instrText xml:space="preserve"> PAGEREF _Toc507503754 \h </w:instrText>
+            </w:r>
+            <w:r>
+              <w:rPr>
+                <w:noProof/>
+                <w:webHidden/>
+              </w:rPr>
+            </w:r>
+            <w:r>
+              <w:rPr>
+                <w:noProof/>
+                <w:webHidden/>
+              </w:rPr>
+              <w:fldChar w:fldCharType="separate"/>
+            </w:r>
+            <w:r>
+              <w:rPr>
+                <w:noProof/>
+                <w:webHidden/>
+              </w:rPr>
+              <w:t>6</w:t>
+            </w:r>
+            <w:r>
+              <w:rPr>
+                <w:noProof/>
+                <w:webHidden/>
+              </w:rPr>
+              <w:fldChar w:fldCharType="end"/>
+            </w:r>
+          </w:hyperlink>
+        </w:p>
+        <w:p>
+          <w:pPr>
+            <w:pStyle w:val="TOC2"/>
+            <w:tabs>
+              <w:tab w:val="left" w:pos="880"/>
+              <w:tab w:val="right" w:leader="dot" w:pos="9062"/>
+            </w:tabs>
+            <w:rPr>
+              <w:rFonts w:eastAsiaTheme="minorEastAsia"/>
+              <w:noProof/>
+              <w:lang w:val="en-CH" w:eastAsia="en-CH"/>
+            </w:rPr>
+          </w:pPr>
+          <w:hyperlink w:anchor="_Toc507503755" w:history="1">
+            <w:r>
+              <w:rPr>
+                <w:rStyle w:val="Hyperlink"/>
+                <w:noProof/>
+                <w:lang w:val="en-GB"/>
+              </w:rPr>
+              <w:t>2.10</w:t>
+            </w:r>
+            <w:r>
+              <w:rPr>
+                <w:rFonts w:eastAsiaTheme="minorEastAsia"/>
+                <w:noProof/>
+                <w:lang w:val="en-CH" w:eastAsia="en-CH"/>
+              </w:rPr>
+              <w:tab/>
+            </w:r>
+            <w:r>
+              <w:rPr>
+                <w:rStyle w:val="Hyperlink"/>
+                <w:noProof/>
+                <w:lang w:val="en-GB"/>
+              </w:rPr>
+              <w:t>Genres of Text</w:t>
+            </w:r>
+            <w:r>
+              <w:rPr>
+                <w:noProof/>
+                <w:webHidden/>
+              </w:rPr>
+              <w:tab/>
+            </w:r>
+            <w:r>
+              <w:rPr>
+                <w:noProof/>
+                <w:webHidden/>
+              </w:rPr>
+              <w:fldChar w:fldCharType="begin"/>
+            </w:r>
+            <w:r>
+              <w:rPr>
+                <w:noProof/>
+                <w:webHidden/>
+              </w:rPr>
+              <w:instrText xml:space="preserve"> PAGEREF _Toc507503755 \h </w:instrText>
+            </w:r>
+            <w:r>
+              <w:rPr>
+                <w:noProof/>
+                <w:webHidden/>
+              </w:rPr>
+            </w:r>
+            <w:r>
+              <w:rPr>
+                <w:noProof/>
+                <w:webHidden/>
+              </w:rPr>
+              <w:fldChar w:fldCharType="separate"/>
+            </w:r>
+            <w:r>
+              <w:rPr>
+                <w:noProof/>
+                <w:webHidden/>
+              </w:rPr>
+              <w:t>6</w:t>
+            </w:r>
+            <w:r>
+              <w:rPr>
+                <w:noProof/>
+                <w:webHidden/>
+              </w:rPr>
+              <w:fldChar w:fldCharType="end"/>
+            </w:r>
+          </w:hyperlink>
+        </w:p>
+        <w:p>
+          <w:pPr>
+            <w:pStyle w:val="TOC2"/>
+            <w:tabs>
+              <w:tab w:val="left" w:pos="880"/>
+              <w:tab w:val="right" w:leader="dot" w:pos="9062"/>
+            </w:tabs>
+            <w:rPr>
+              <w:rFonts w:eastAsiaTheme="minorEastAsia"/>
+              <w:noProof/>
+              <w:lang w:val="en-CH" w:eastAsia="en-CH"/>
+            </w:rPr>
+          </w:pPr>
+          <w:hyperlink w:anchor="_Toc507503756" w:history="1">
+            <w:r>
+              <w:rPr>
+                <w:rStyle w:val="Hyperlink"/>
+                <w:noProof/>
+                <w:lang w:val="en-GB"/>
+              </w:rPr>
+              <w:t>2.11</w:t>
+            </w:r>
+            <w:r>
+              <w:rPr>
+                <w:rFonts w:eastAsiaTheme="minorEastAsia"/>
+                <w:noProof/>
+                <w:lang w:val="en-CH" w:eastAsia="en-CH"/>
+              </w:rPr>
+              <w:tab/>
+            </w:r>
+            <w:r>
+              <w:rPr>
+                <w:rStyle w:val="Hyperlink"/>
+                <w:noProof/>
+                <w:lang w:val="en-GB"/>
+              </w:rPr>
+              <w:t>Two Examples</w:t>
+            </w:r>
+            <w:r>
+              <w:rPr>
+                <w:noProof/>
+                <w:webHidden/>
+              </w:rPr>
+              <w:tab/>
+            </w:r>
+            <w:r>
+              <w:rPr>
+                <w:noProof/>
+                <w:webHidden/>
+              </w:rPr>
+              <w:fldChar w:fldCharType="begin"/>
+            </w:r>
+            <w:r>
+              <w:rPr>
+                <w:noProof/>
+                <w:webHidden/>
+              </w:rPr>
+              <w:instrText xml:space="preserve"> PAGEREF _Toc507503756 \h </w:instrText>
+            </w:r>
+            <w:r>
+              <w:rPr>
+                <w:noProof/>
+                <w:webHidden/>
+              </w:rPr>
+            </w:r>
+            <w:r>
+              <w:rPr>
+                <w:noProof/>
+                <w:webHidden/>
+              </w:rPr>
+              <w:fldChar w:fldCharType="separate"/>
+            </w:r>
+            <w:r>
+              <w:rPr>
+                <w:noProof/>
+                <w:webHidden/>
+              </w:rPr>
+              <w:t>7</w:t>
+            </w:r>
+            <w:r>
+              <w:rPr>
+                <w:noProof/>
+                <w:webHidden/>
+              </w:rPr>
+              <w:fldChar w:fldCharType="end"/>
+            </w:r>
+          </w:hyperlink>
+        </w:p>
+        <w:p>
+          <w:pPr>
+            <w:pStyle w:val="TOC2"/>
+            <w:tabs>
+              <w:tab w:val="left" w:pos="880"/>
+              <w:tab w:val="right" w:leader="dot" w:pos="9062"/>
+            </w:tabs>
+            <w:rPr>
+              <w:rFonts w:eastAsiaTheme="minorEastAsia"/>
+              <w:noProof/>
+              <w:lang w:val="en-CH" w:eastAsia="en-CH"/>
+            </w:rPr>
+          </w:pPr>
+          <w:hyperlink w:anchor="_Toc507503757" w:history="1">
+            <w:r>
+              <w:rPr>
+                <w:rStyle w:val="Hyperlink"/>
+                <w:noProof/>
+                <w:lang w:val="en-GB"/>
+              </w:rPr>
+              <w:t>2.12</w:t>
+            </w:r>
+            <w:r>
+              <w:rPr>
+                <w:rFonts w:eastAsiaTheme="minorEastAsia"/>
+                <w:noProof/>
+                <w:lang w:val="en-CH" w:eastAsia="en-CH"/>
+              </w:rPr>
+              <w:tab/>
+            </w:r>
+            <w:r>
+              <w:rPr>
+                <w:rStyle w:val="Hyperlink"/>
+                <w:noProof/>
+                <w:lang w:val="en-GB"/>
+              </w:rPr>
+              <w:t>Praktischer Teil</w:t>
+            </w:r>
+            <w:r>
+              <w:rPr>
+                <w:noProof/>
+                <w:webHidden/>
+              </w:rPr>
+              <w:tab/>
+            </w:r>
+            <w:r>
+              <w:rPr>
+                <w:noProof/>
+                <w:webHidden/>
+              </w:rPr>
+              <w:fldChar w:fldCharType="begin"/>
+            </w:r>
+            <w:r>
+              <w:rPr>
+                <w:noProof/>
+                <w:webHidden/>
+              </w:rPr>
+              <w:instrText xml:space="preserve"> PAGEREF _Toc507503757 \h </w:instrText>
+            </w:r>
+            <w:r>
+              <w:rPr>
+                <w:noProof/>
+                <w:webHidden/>
+              </w:rPr>
+            </w:r>
+            <w:r>
+              <w:rPr>
+                <w:noProof/>
+                <w:webHidden/>
+              </w:rPr>
+              <w:fldChar w:fldCharType="separate"/>
+            </w:r>
+            <w:r>
+              <w:rPr>
+                <w:noProof/>
+                <w:webHidden/>
+              </w:rPr>
+              <w:t>7</w:t>
+            </w:r>
+            <w:r>
+              <w:rPr>
+                <w:noProof/>
+                <w:webHidden/>
+              </w:rPr>
+              <w:fldChar w:fldCharType="end"/>
+            </w:r>
+          </w:hyperlink>
+        </w:p>
+        <w:p>
+          <w:pPr>
+            <w:pStyle w:val="TOC1"/>
+            <w:rPr>
+              <w:rFonts w:eastAsiaTheme="minorEastAsia"/>
+              <w:noProof/>
+              <w:lang w:val="en-CH" w:eastAsia="en-CH"/>
+            </w:rPr>
+          </w:pPr>
+          <w:hyperlink w:anchor="_Toc507503758" w:history="1">
+            <w:r>
+              <w:rPr>
+                <w:rStyle w:val="Hyperlink"/>
+                <w:noProof/>
+              </w:rPr>
+              <w:t>3</w:t>
+            </w:r>
+            <w:r>
+              <w:rPr>
+                <w:rFonts w:eastAsiaTheme="minorEastAsia"/>
+                <w:noProof/>
+                <w:lang w:val="en-CH" w:eastAsia="en-CH"/>
+              </w:rPr>
+              <w:tab/>
+            </w:r>
+            <w:r>
+              <w:rPr>
+                <w:rStyle w:val="Hyperlink"/>
+                <w:noProof/>
+              </w:rPr>
+              <w:t>Woche 2</w:t>
+            </w:r>
+            <w:r>
+              <w:rPr>
+                <w:noProof/>
+                <w:webHidden/>
+              </w:rPr>
+              <w:tab/>
+            </w:r>
+            <w:r>
+              <w:rPr>
+                <w:noProof/>
+                <w:webHidden/>
+              </w:rPr>
+              <w:fldChar w:fldCharType="begin"/>
+            </w:r>
+            <w:r>
+              <w:rPr>
+                <w:noProof/>
+                <w:webHidden/>
+              </w:rPr>
+              <w:instrText xml:space="preserve"> PAGEREF _Toc507503758 \h </w:instrText>
+            </w:r>
+            <w:r>
+              <w:rPr>
+                <w:noProof/>
+                <w:webHidden/>
+              </w:rPr>
+            </w:r>
+            <w:r>
+              <w:rPr>
+                <w:noProof/>
+                <w:webHidden/>
+              </w:rPr>
+              <w:fldChar w:fldCharType="separate"/>
+            </w:r>
+            <w:r>
+              <w:rPr>
+                <w:noProof/>
+                <w:webHidden/>
+              </w:rPr>
+              <w:t>8</w:t>
             </w:r>
             <w:r>
               <w:rPr>
@@ -1020,7 +2152,7 @@
       </w:pPr>
       <w:bookmarkStart w:id="1" w:name="_Toc430435984"/>
       <w:bookmarkStart w:id="2" w:name="_Toc431304092"/>
-      <w:bookmarkStart w:id="3" w:name="_Toc506747328"/>
+      <w:bookmarkStart w:id="3" w:name="_Toc507503741"/>
       <w:r>
         <w:lastRenderedPageBreak/>
         <w:t>Einleitung</w:t>
@@ -1036,7 +2168,7 @@
       <w:bookmarkStart w:id="4" w:name="_Toc430422362"/>
       <w:bookmarkStart w:id="5" w:name="_Toc430435985"/>
       <w:bookmarkStart w:id="6" w:name="_Toc431304093"/>
-      <w:bookmarkStart w:id="7" w:name="_Toc506747329"/>
+      <w:bookmarkStart w:id="7" w:name="_Toc507503742"/>
       <w:r>
         <w:t>Einleitung</w:t>
       </w:r>
@@ -1065,7 +2197,7 @@
       <w:bookmarkStart w:id="8" w:name="_Toc430422363"/>
       <w:bookmarkStart w:id="9" w:name="_Toc430435986"/>
       <w:bookmarkStart w:id="10" w:name="_Toc431304094"/>
-      <w:bookmarkStart w:id="11" w:name="_Toc506747330"/>
+      <w:bookmarkStart w:id="11" w:name="_Toc507503743"/>
       <w:r>
         <w:t>Lernziele</w:t>
       </w:r>
@@ -1146,7 +2278,7 @@
       <w:bookmarkStart w:id="12" w:name="_Toc430422364"/>
       <w:bookmarkStart w:id="13" w:name="_Toc430435987"/>
       <w:bookmarkStart w:id="14" w:name="_Toc431304095"/>
-      <w:bookmarkStart w:id="15" w:name="_Toc506747331"/>
+      <w:bookmarkStart w:id="15" w:name="_Toc507503744"/>
       <w:r>
         <w:t>Prüfungen</w:t>
       </w:r>
@@ -1157,7 +2289,10 @@
     </w:p>
     <w:p>
       <w:r>
-        <w:t>TODO</w:t>
+        <w:t xml:space="preserve">Die Modulnote setzt sich zu 5 Assessments zu 50%, einem Vortrag zu 10% und </w:t>
+      </w:r>
+      <w:r>
+        <w:t>2 Prüfungen zu 40% zusammen. Zudem müssen mindestens 9 Vorträge besucht werden.</w:t>
       </w:r>
     </w:p>
     <w:p/>
@@ -1165,7 +2300,7 @@
       <w:pPr>
         <w:pStyle w:val="Heading1"/>
       </w:pPr>
-      <w:bookmarkStart w:id="16" w:name="_Toc506747332"/>
+      <w:bookmarkStart w:id="16" w:name="_Toc507503745"/>
       <w:r>
         <w:lastRenderedPageBreak/>
         <w:t>Woche 1</w:t>
@@ -1173,14 +2308,864 @@
       <w:bookmarkEnd w:id="16"/>
     </w:p>
     <w:p>
-      <w:r>
-        <w:t>TODO</w:t>
-      </w:r>
+      <w:pPr>
+        <w:pStyle w:val="Heading2"/>
+      </w:pPr>
+      <w:bookmarkStart w:id="17" w:name="_Toc507503746"/>
+      <w:r>
+        <w:t>Lerninhalte</w:t>
+      </w:r>
+      <w:bookmarkEnd w:id="17"/>
+    </w:p>
+    <w:p>
+      <w:r>
+        <w:rPr>
+          <w:noProof/>
+        </w:rPr>
+        <w:drawing>
+          <wp:inline distT="0" distB="0" distL="0" distR="0" wp14:anchorId="576CACE4" wp14:editId="54B59268">
+            <wp:extent cx="5760720" cy="2809875"/>
+            <wp:effectExtent l="0" t="0" r="0" b="9525"/>
+            <wp:docPr id="1" name="Picture 1"/>
+            <wp:cNvGraphicFramePr>
+              <a:graphicFrameLocks xmlns:a="http://schemas.openxmlformats.org/drawingml/2006/main" noChangeAspect="1"/>
+            </wp:cNvGraphicFramePr>
+            <a:graphic xmlns:a="http://schemas.openxmlformats.org/drawingml/2006/main">
+              <a:graphicData uri="http://schemas.openxmlformats.org/drawingml/2006/picture">
+                <pic:pic xmlns:pic="http://schemas.openxmlformats.org/drawingml/2006/picture">
+                  <pic:nvPicPr>
+                    <pic:cNvPr id="1" name=""/>
+                    <pic:cNvPicPr/>
+                  </pic:nvPicPr>
+                  <pic:blipFill>
+                    <a:blip r:embed="rId9"/>
+                    <a:stretch>
+                      <a:fillRect/>
+                    </a:stretch>
+                  </pic:blipFill>
+                  <pic:spPr>
+                    <a:xfrm>
+                      <a:off x="0" y="0"/>
+                      <a:ext cx="5760720" cy="2809875"/>
+                    </a:xfrm>
+                    <a:prstGeom prst="rect">
+                      <a:avLst/>
+                    </a:prstGeom>
+                  </pic:spPr>
+                </pic:pic>
+              </a:graphicData>
+            </a:graphic>
+          </wp:inline>
+        </w:drawing>
+      </w:r>
+    </w:p>
+    <w:p>
+      <w:pPr>
+        <w:pStyle w:val="Heading2"/>
+      </w:pPr>
+      <w:bookmarkStart w:id="18" w:name="_Toc507503747"/>
+      <w:r>
+        <w:t>Abgrenzung zu ML und Deep NLP</w:t>
+      </w:r>
+      <w:bookmarkEnd w:id="18"/>
+    </w:p>
+    <w:p>
+      <w:r>
+        <w:rPr>
+          <w:noProof/>
+        </w:rPr>
+        <w:drawing>
+          <wp:inline distT="0" distB="0" distL="0" distR="0" wp14:anchorId="6E183921" wp14:editId="3C224CAD">
+            <wp:extent cx="5760720" cy="3111500"/>
+            <wp:effectExtent l="0" t="0" r="0" b="0"/>
+            <wp:docPr id="2" name="Picture 2"/>
+            <wp:cNvGraphicFramePr>
+              <a:graphicFrameLocks xmlns:a="http://schemas.openxmlformats.org/drawingml/2006/main" noChangeAspect="1"/>
+            </wp:cNvGraphicFramePr>
+            <a:graphic xmlns:a="http://schemas.openxmlformats.org/drawingml/2006/main">
+              <a:graphicData uri="http://schemas.openxmlformats.org/drawingml/2006/picture">
+                <pic:pic xmlns:pic="http://schemas.openxmlformats.org/drawingml/2006/picture">
+                  <pic:nvPicPr>
+                    <pic:cNvPr id="1" name=""/>
+                    <pic:cNvPicPr/>
+                  </pic:nvPicPr>
+                  <pic:blipFill>
+                    <a:blip r:embed="rId10"/>
+                    <a:stretch>
+                      <a:fillRect/>
+                    </a:stretch>
+                  </pic:blipFill>
+                  <pic:spPr>
+                    <a:xfrm>
+                      <a:off x="0" y="0"/>
+                      <a:ext cx="5760720" cy="3111500"/>
+                    </a:xfrm>
+                    <a:prstGeom prst="rect">
+                      <a:avLst/>
+                    </a:prstGeom>
+                  </pic:spPr>
+                </pic:pic>
+              </a:graphicData>
+            </a:graphic>
+          </wp:inline>
+        </w:drawing>
+      </w:r>
+    </w:p>
+    <w:p>
+      <w:pPr>
+        <w:pStyle w:val="Heading2"/>
+      </w:pPr>
+      <w:bookmarkStart w:id="19" w:name="_Toc507503748"/>
+      <w:r>
+        <w:t>Lernziele Woche 1</w:t>
+      </w:r>
+      <w:bookmarkEnd w:id="19"/>
+    </w:p>
+    <w:p>
+      <w:r>
+        <w:rPr>
+          <w:noProof/>
+        </w:rPr>
+        <w:drawing>
+          <wp:inline distT="0" distB="0" distL="0" distR="0" wp14:anchorId="7743A0E5" wp14:editId="15D51FD0">
+            <wp:extent cx="5760720" cy="1710055"/>
+            <wp:effectExtent l="0" t="0" r="0" b="4445"/>
+            <wp:docPr id="3" name="Picture 3"/>
+            <wp:cNvGraphicFramePr>
+              <a:graphicFrameLocks xmlns:a="http://schemas.openxmlformats.org/drawingml/2006/main" noChangeAspect="1"/>
+            </wp:cNvGraphicFramePr>
+            <a:graphic xmlns:a="http://schemas.openxmlformats.org/drawingml/2006/main">
+              <a:graphicData uri="http://schemas.openxmlformats.org/drawingml/2006/picture">
+                <pic:pic xmlns:pic="http://schemas.openxmlformats.org/drawingml/2006/picture">
+                  <pic:nvPicPr>
+                    <pic:cNvPr id="1" name=""/>
+                    <pic:cNvPicPr/>
+                  </pic:nvPicPr>
+                  <pic:blipFill>
+                    <a:blip r:embed="rId11"/>
+                    <a:stretch>
+                      <a:fillRect/>
+                    </a:stretch>
+                  </pic:blipFill>
+                  <pic:spPr>
+                    <a:xfrm>
+                      <a:off x="0" y="0"/>
+                      <a:ext cx="5760720" cy="1710055"/>
+                    </a:xfrm>
+                    <a:prstGeom prst="rect">
+                      <a:avLst/>
+                    </a:prstGeom>
+                  </pic:spPr>
+                </pic:pic>
+              </a:graphicData>
+            </a:graphic>
+          </wp:inline>
+        </w:drawing>
+      </w:r>
+    </w:p>
+    <w:p>
+      <w:pPr>
+        <w:pStyle w:val="Heading2"/>
+        <w:rPr>
+          <w:lang w:val="en-GB"/>
+        </w:rPr>
+      </w:pPr>
+      <w:bookmarkStart w:id="20" w:name="_Toc507503749"/>
+      <w:r>
+        <w:rPr>
+          <w:lang w:val="en-GB"/>
+        </w:rPr>
+        <w:lastRenderedPageBreak/>
+        <w:t>What is Natural Language P</w:t>
+      </w:r>
+      <w:r>
+        <w:rPr>
+          <w:lang w:val="en-GB"/>
+        </w:rPr>
+        <w:t>rocessing</w:t>
+      </w:r>
+      <w:bookmarkEnd w:id="20"/>
+    </w:p>
+    <w:p>
+      <w:pPr>
+        <w:rPr>
+          <w:lang w:val="en-GB"/>
+        </w:rPr>
+      </w:pPr>
+      <w:r>
+        <w:rPr>
+          <w:noProof/>
+        </w:rPr>
+        <w:drawing>
+          <wp:inline distT="0" distB="0" distL="0" distR="0" wp14:anchorId="1AC4FDCF" wp14:editId="30FB44C1">
+            <wp:extent cx="5760720" cy="2297430"/>
+            <wp:effectExtent l="0" t="0" r="0" b="7620"/>
+            <wp:docPr id="4" name="Picture 4"/>
+            <wp:cNvGraphicFramePr>
+              <a:graphicFrameLocks xmlns:a="http://schemas.openxmlformats.org/drawingml/2006/main" noChangeAspect="1"/>
+            </wp:cNvGraphicFramePr>
+            <a:graphic xmlns:a="http://schemas.openxmlformats.org/drawingml/2006/main">
+              <a:graphicData uri="http://schemas.openxmlformats.org/drawingml/2006/picture">
+                <pic:pic xmlns:pic="http://schemas.openxmlformats.org/drawingml/2006/picture">
+                  <pic:nvPicPr>
+                    <pic:cNvPr id="1" name=""/>
+                    <pic:cNvPicPr/>
+                  </pic:nvPicPr>
+                  <pic:blipFill>
+                    <a:blip r:embed="rId12"/>
+                    <a:stretch>
+                      <a:fillRect/>
+                    </a:stretch>
+                  </pic:blipFill>
+                  <pic:spPr>
+                    <a:xfrm>
+                      <a:off x="0" y="0"/>
+                      <a:ext cx="5760720" cy="2297430"/>
+                    </a:xfrm>
+                    <a:prstGeom prst="rect">
+                      <a:avLst/>
+                    </a:prstGeom>
+                  </pic:spPr>
+                </pic:pic>
+              </a:graphicData>
+            </a:graphic>
+          </wp:inline>
+        </w:drawing>
+      </w:r>
+    </w:p>
+    <w:p>
+      <w:pPr>
+        <w:pStyle w:val="Heading2"/>
+        <w:rPr>
+          <w:lang w:val="en-GB"/>
+        </w:rPr>
+      </w:pPr>
+      <w:bookmarkStart w:id="21" w:name="_Toc507503750"/>
+      <w:r>
+        <w:rPr>
+          <w:lang w:val="en-GB"/>
+        </w:rPr>
+        <w:t>Short Exercise</w:t>
+      </w:r>
+      <w:bookmarkEnd w:id="21"/>
+    </w:p>
+    <w:p>
+      <w:pPr>
+        <w:rPr>
+          <w:lang w:val="en-GB"/>
+        </w:rPr>
+      </w:pPr>
+      <w:r>
+        <w:rPr>
+          <w:noProof/>
+        </w:rPr>
+        <w:drawing>
+          <wp:inline distT="0" distB="0" distL="0" distR="0" wp14:anchorId="6BA52930" wp14:editId="4C8D4A3C">
+            <wp:extent cx="5760720" cy="2301240"/>
+            <wp:effectExtent l="0" t="0" r="0" b="3810"/>
+            <wp:docPr id="5" name="Picture 5"/>
+            <wp:cNvGraphicFramePr>
+              <a:graphicFrameLocks xmlns:a="http://schemas.openxmlformats.org/drawingml/2006/main" noChangeAspect="1"/>
+            </wp:cNvGraphicFramePr>
+            <a:graphic xmlns:a="http://schemas.openxmlformats.org/drawingml/2006/main">
+              <a:graphicData uri="http://schemas.openxmlformats.org/drawingml/2006/picture">
+                <pic:pic xmlns:pic="http://schemas.openxmlformats.org/drawingml/2006/picture">
+                  <pic:nvPicPr>
+                    <pic:cNvPr id="1" name=""/>
+                    <pic:cNvPicPr/>
+                  </pic:nvPicPr>
+                  <pic:blipFill>
+                    <a:blip r:embed="rId13"/>
+                    <a:stretch>
+                      <a:fillRect/>
+                    </a:stretch>
+                  </pic:blipFill>
+                  <pic:spPr>
+                    <a:xfrm>
+                      <a:off x="0" y="0"/>
+                      <a:ext cx="5760720" cy="2301240"/>
+                    </a:xfrm>
+                    <a:prstGeom prst="rect">
+                      <a:avLst/>
+                    </a:prstGeom>
+                  </pic:spPr>
+                </pic:pic>
+              </a:graphicData>
+            </a:graphic>
+          </wp:inline>
+        </w:drawing>
+      </w:r>
+    </w:p>
+    <w:p>
+      <w:pPr>
+        <w:pStyle w:val="Heading2"/>
+        <w:rPr>
+          <w:lang w:val="en-GB"/>
+        </w:rPr>
+      </w:pPr>
+      <w:bookmarkStart w:id="22" w:name="_Toc507503751"/>
+      <w:r>
+        <w:rPr>
+          <w:lang w:val="en-GB"/>
+        </w:rPr>
+        <w:t>Modern NLP Applications</w:t>
+      </w:r>
+      <w:bookmarkEnd w:id="22"/>
+    </w:p>
+    <w:p>
+      <w:pPr>
+        <w:rPr>
+          <w:lang w:val="en-GB"/>
+        </w:rPr>
+      </w:pPr>
+      <w:r>
+        <w:rPr>
+          <w:noProof/>
+        </w:rPr>
+        <w:drawing>
+          <wp:inline distT="0" distB="0" distL="0" distR="0" wp14:anchorId="056047DC" wp14:editId="3402F753">
+            <wp:extent cx="5760720" cy="2199640"/>
+            <wp:effectExtent l="0" t="0" r="0" b="0"/>
+            <wp:docPr id="6" name="Picture 6"/>
+            <wp:cNvGraphicFramePr>
+              <a:graphicFrameLocks xmlns:a="http://schemas.openxmlformats.org/drawingml/2006/main" noChangeAspect="1"/>
+            </wp:cNvGraphicFramePr>
+            <a:graphic xmlns:a="http://schemas.openxmlformats.org/drawingml/2006/main">
+              <a:graphicData uri="http://schemas.openxmlformats.org/drawingml/2006/picture">
+                <pic:pic xmlns:pic="http://schemas.openxmlformats.org/drawingml/2006/picture">
+                  <pic:nvPicPr>
+                    <pic:cNvPr id="1" name=""/>
+                    <pic:cNvPicPr/>
+                  </pic:nvPicPr>
+                  <pic:blipFill>
+                    <a:blip r:embed="rId14"/>
+                    <a:stretch>
+                      <a:fillRect/>
+                    </a:stretch>
+                  </pic:blipFill>
+                  <pic:spPr>
+                    <a:xfrm>
+                      <a:off x="0" y="0"/>
+                      <a:ext cx="5760720" cy="2199640"/>
+                    </a:xfrm>
+                    <a:prstGeom prst="rect">
+                      <a:avLst/>
+                    </a:prstGeom>
+                  </pic:spPr>
+                </pic:pic>
+              </a:graphicData>
+            </a:graphic>
+          </wp:inline>
+        </w:drawing>
+      </w:r>
+    </w:p>
+    <w:p>
+      <w:pPr>
+        <w:pStyle w:val="Heading2"/>
+        <w:rPr>
+          <w:lang w:val="en-GB"/>
+        </w:rPr>
+      </w:pPr>
+      <w:bookmarkStart w:id="23" w:name="_Toc507503752"/>
+      <w:r>
+        <w:rPr>
+          <w:lang w:val="en-GB"/>
+        </w:rPr>
+        <w:lastRenderedPageBreak/>
+        <w:t>Communication Problems</w:t>
+      </w:r>
+      <w:bookmarkEnd w:id="23"/>
+    </w:p>
+    <w:p>
+      <w:pPr>
+        <w:rPr>
+          <w:lang w:val="en-GB"/>
+        </w:rPr>
+      </w:pPr>
+      <w:r>
+        <w:rPr>
+          <w:noProof/>
+        </w:rPr>
+        <w:drawing>
+          <wp:inline distT="0" distB="0" distL="0" distR="0" wp14:anchorId="6FD149B8" wp14:editId="3F61D59B">
+            <wp:extent cx="5760720" cy="3668395"/>
+            <wp:effectExtent l="0" t="0" r="0" b="8255"/>
+            <wp:docPr id="8" name="Picture 8"/>
+            <wp:cNvGraphicFramePr>
+              <a:graphicFrameLocks xmlns:a="http://schemas.openxmlformats.org/drawingml/2006/main" noChangeAspect="1"/>
+            </wp:cNvGraphicFramePr>
+            <a:graphic xmlns:a="http://schemas.openxmlformats.org/drawingml/2006/main">
+              <a:graphicData uri="http://schemas.openxmlformats.org/drawingml/2006/picture">
+                <pic:pic xmlns:pic="http://schemas.openxmlformats.org/drawingml/2006/picture">
+                  <pic:nvPicPr>
+                    <pic:cNvPr id="1" name=""/>
+                    <pic:cNvPicPr/>
+                  </pic:nvPicPr>
+                  <pic:blipFill>
+                    <a:blip r:embed="rId15"/>
+                    <a:stretch>
+                      <a:fillRect/>
+                    </a:stretch>
+                  </pic:blipFill>
+                  <pic:spPr>
+                    <a:xfrm>
+                      <a:off x="0" y="0"/>
+                      <a:ext cx="5760720" cy="3668395"/>
+                    </a:xfrm>
+                    <a:prstGeom prst="rect">
+                      <a:avLst/>
+                    </a:prstGeom>
+                  </pic:spPr>
+                </pic:pic>
+              </a:graphicData>
+            </a:graphic>
+          </wp:inline>
+        </w:drawing>
+      </w:r>
+    </w:p>
+    <w:p>
+      <w:pPr>
+        <w:pStyle w:val="Heading2"/>
+        <w:rPr>
+          <w:lang w:val="en-GB"/>
+        </w:rPr>
+      </w:pPr>
+      <w:bookmarkStart w:id="24" w:name="_Toc507503753"/>
+      <w:r>
+        <w:rPr>
+          <w:lang w:val="en-GB"/>
+        </w:rPr>
+        <w:t>Typical NLP Pipeline</w:t>
+      </w:r>
+      <w:bookmarkEnd w:id="24"/>
+    </w:p>
+    <w:p>
+      <w:pPr>
+        <w:rPr>
+          <w:lang w:val="en-GB"/>
+        </w:rPr>
+      </w:pPr>
+      <w:r>
+        <w:rPr>
+          <w:noProof/>
+        </w:rPr>
+        <w:drawing>
+          <wp:inline distT="0" distB="0" distL="0" distR="0" wp14:anchorId="008F3AE3" wp14:editId="6F50E9C6">
+            <wp:extent cx="5760720" cy="2936875"/>
+            <wp:effectExtent l="0" t="0" r="0" b="0"/>
+            <wp:docPr id="15" name="Picture 15"/>
+            <wp:cNvGraphicFramePr>
+              <a:graphicFrameLocks xmlns:a="http://schemas.openxmlformats.org/drawingml/2006/main" noChangeAspect="1"/>
+            </wp:cNvGraphicFramePr>
+            <a:graphic xmlns:a="http://schemas.openxmlformats.org/drawingml/2006/main">
+              <a:graphicData uri="http://schemas.openxmlformats.org/drawingml/2006/picture">
+                <pic:pic xmlns:pic="http://schemas.openxmlformats.org/drawingml/2006/picture">
+                  <pic:nvPicPr>
+                    <pic:cNvPr id="1" name=""/>
+                    <pic:cNvPicPr/>
+                  </pic:nvPicPr>
+                  <pic:blipFill>
+                    <a:blip r:embed="rId16"/>
+                    <a:stretch>
+                      <a:fillRect/>
+                    </a:stretch>
+                  </pic:blipFill>
+                  <pic:spPr>
+                    <a:xfrm>
+                      <a:off x="0" y="0"/>
+                      <a:ext cx="5760720" cy="2936875"/>
+                    </a:xfrm>
+                    <a:prstGeom prst="rect">
+                      <a:avLst/>
+                    </a:prstGeom>
+                  </pic:spPr>
+                </pic:pic>
+              </a:graphicData>
+            </a:graphic>
+          </wp:inline>
+        </w:drawing>
+      </w:r>
+    </w:p>
+    <w:p>
+      <w:pPr>
+        <w:pStyle w:val="Heading2"/>
+        <w:rPr>
+          <w:lang w:val="en-GB"/>
+        </w:rPr>
+      </w:pPr>
+      <w:bookmarkStart w:id="25" w:name="_Toc507503754"/>
+      <w:r>
+        <w:rPr>
+          <w:lang w:val="en-GB"/>
+        </w:rPr>
+        <w:lastRenderedPageBreak/>
+        <w:t>Example: Email &amp; Chatbot Pipeline</w:t>
+      </w:r>
+      <w:bookmarkEnd w:id="25"/>
+    </w:p>
+    <w:p>
+      <w:pPr>
+        <w:rPr>
+          <w:lang w:val="en-GB"/>
+        </w:rPr>
+      </w:pPr>
+      <w:r>
+        <w:rPr>
+          <w:noProof/>
+        </w:rPr>
+        <w:drawing>
+          <wp:inline distT="0" distB="0" distL="0" distR="0" wp14:anchorId="310BDC9F" wp14:editId="76E4D13F">
+            <wp:extent cx="5760720" cy="2184400"/>
+            <wp:effectExtent l="0" t="0" r="0" b="6350"/>
+            <wp:docPr id="16" name="Picture 16"/>
+            <wp:cNvGraphicFramePr>
+              <a:graphicFrameLocks xmlns:a="http://schemas.openxmlformats.org/drawingml/2006/main" noChangeAspect="1"/>
+            </wp:cNvGraphicFramePr>
+            <a:graphic xmlns:a="http://schemas.openxmlformats.org/drawingml/2006/main">
+              <a:graphicData uri="http://schemas.openxmlformats.org/drawingml/2006/picture">
+                <pic:pic xmlns:pic="http://schemas.openxmlformats.org/drawingml/2006/picture">
+                  <pic:nvPicPr>
+                    <pic:cNvPr id="1" name=""/>
+                    <pic:cNvPicPr/>
+                  </pic:nvPicPr>
+                  <pic:blipFill>
+                    <a:blip r:embed="rId17"/>
+                    <a:stretch>
+                      <a:fillRect/>
+                    </a:stretch>
+                  </pic:blipFill>
+                  <pic:spPr>
+                    <a:xfrm>
+                      <a:off x="0" y="0"/>
+                      <a:ext cx="5760720" cy="2184400"/>
+                    </a:xfrm>
+                    <a:prstGeom prst="rect">
+                      <a:avLst/>
+                    </a:prstGeom>
+                  </pic:spPr>
+                </pic:pic>
+              </a:graphicData>
+            </a:graphic>
+          </wp:inline>
+        </w:drawing>
+      </w:r>
+    </w:p>
+    <w:p>
+      <w:pPr>
+        <w:rPr>
+          <w:lang w:val="en-GB"/>
+        </w:rPr>
+      </w:pPr>
+      <w:r>
+        <w:rPr>
+          <w:noProof/>
+        </w:rPr>
+        <w:drawing>
+          <wp:inline distT="0" distB="0" distL="0" distR="0" wp14:anchorId="205BE5E1" wp14:editId="2F160C4F">
+            <wp:extent cx="5760720" cy="2851785"/>
+            <wp:effectExtent l="0" t="0" r="0" b="5715"/>
+            <wp:docPr id="17" name="Picture 17"/>
+            <wp:cNvGraphicFramePr>
+              <a:graphicFrameLocks xmlns:a="http://schemas.openxmlformats.org/drawingml/2006/main" noChangeAspect="1"/>
+            </wp:cNvGraphicFramePr>
+            <a:graphic xmlns:a="http://schemas.openxmlformats.org/drawingml/2006/main">
+              <a:graphicData uri="http://schemas.openxmlformats.org/drawingml/2006/picture">
+                <pic:pic xmlns:pic="http://schemas.openxmlformats.org/drawingml/2006/picture">
+                  <pic:nvPicPr>
+                    <pic:cNvPr id="1" name=""/>
+                    <pic:cNvPicPr/>
+                  </pic:nvPicPr>
+                  <pic:blipFill>
+                    <a:blip r:embed="rId18"/>
+                    <a:stretch>
+                      <a:fillRect/>
+                    </a:stretch>
+                  </pic:blipFill>
+                  <pic:spPr>
+                    <a:xfrm>
+                      <a:off x="0" y="0"/>
+                      <a:ext cx="5760720" cy="2851785"/>
+                    </a:xfrm>
+                    <a:prstGeom prst="rect">
+                      <a:avLst/>
+                    </a:prstGeom>
+                  </pic:spPr>
+                </pic:pic>
+              </a:graphicData>
+            </a:graphic>
+          </wp:inline>
+        </w:drawing>
+      </w:r>
+    </w:p>
+    <w:p>
+      <w:pPr>
+        <w:pStyle w:val="Heading2"/>
+        <w:rPr>
+          <w:lang w:val="en-GB"/>
+        </w:rPr>
+      </w:pPr>
+      <w:bookmarkStart w:id="26" w:name="_Toc507503755"/>
+      <w:r>
+        <w:rPr>
+          <w:lang w:val="en-GB"/>
+        </w:rPr>
+        <w:t>Genres of Text</w:t>
+      </w:r>
+      <w:bookmarkEnd w:id="26"/>
+    </w:p>
+    <w:p>
+      <w:pPr>
+        <w:rPr>
+          <w:lang w:val="en-GB"/>
+        </w:rPr>
+      </w:pPr>
+      <w:r>
+        <w:rPr>
+          <w:noProof/>
+        </w:rPr>
+        <w:drawing>
+          <wp:inline distT="0" distB="0" distL="0" distR="0" wp14:anchorId="08EA64CD" wp14:editId="0BEF5A7E">
+            <wp:extent cx="5760720" cy="3316605"/>
+            <wp:effectExtent l="0" t="0" r="0" b="0"/>
+            <wp:docPr id="18" name="Picture 18"/>
+            <wp:cNvGraphicFramePr>
+              <a:graphicFrameLocks xmlns:a="http://schemas.openxmlformats.org/drawingml/2006/main" noChangeAspect="1"/>
+            </wp:cNvGraphicFramePr>
+            <a:graphic xmlns:a="http://schemas.openxmlformats.org/drawingml/2006/main">
+              <a:graphicData uri="http://schemas.openxmlformats.org/drawingml/2006/picture">
+                <pic:pic xmlns:pic="http://schemas.openxmlformats.org/drawingml/2006/picture">
+                  <pic:nvPicPr>
+                    <pic:cNvPr id="1" name=""/>
+                    <pic:cNvPicPr/>
+                  </pic:nvPicPr>
+                  <pic:blipFill>
+                    <a:blip r:embed="rId19"/>
+                    <a:stretch>
+                      <a:fillRect/>
+                    </a:stretch>
+                  </pic:blipFill>
+                  <pic:spPr>
+                    <a:xfrm>
+                      <a:off x="0" y="0"/>
+                      <a:ext cx="5760720" cy="3316605"/>
+                    </a:xfrm>
+                    <a:prstGeom prst="rect">
+                      <a:avLst/>
+                    </a:prstGeom>
+                  </pic:spPr>
+                </pic:pic>
+              </a:graphicData>
+            </a:graphic>
+          </wp:inline>
+        </w:drawing>
+      </w:r>
+    </w:p>
+    <w:p>
+      <w:pPr>
+        <w:pStyle w:val="Heading2"/>
+        <w:rPr>
+          <w:lang w:val="en-GB"/>
+        </w:rPr>
+      </w:pPr>
+      <w:bookmarkStart w:id="27" w:name="_Toc507503756"/>
+      <w:r>
+        <w:rPr>
+          <w:lang w:val="en-GB"/>
+        </w:rPr>
+        <w:lastRenderedPageBreak/>
+        <w:t>Two Examples</w:t>
+      </w:r>
+      <w:bookmarkEnd w:id="27"/>
+    </w:p>
+    <w:p>
+      <w:pPr>
+        <w:rPr>
+          <w:lang w:val="en-GB"/>
+        </w:rPr>
+      </w:pPr>
+      <w:r>
+        <w:rPr>
+          <w:noProof/>
+        </w:rPr>
+        <w:drawing>
+          <wp:inline distT="0" distB="0" distL="0" distR="0" wp14:anchorId="562AA6B6" wp14:editId="38C31F66">
+            <wp:extent cx="5760720" cy="3345180"/>
+            <wp:effectExtent l="0" t="0" r="0" b="7620"/>
+            <wp:docPr id="19" name="Picture 19"/>
+            <wp:cNvGraphicFramePr>
+              <a:graphicFrameLocks xmlns:a="http://schemas.openxmlformats.org/drawingml/2006/main" noChangeAspect="1"/>
+            </wp:cNvGraphicFramePr>
+            <a:graphic xmlns:a="http://schemas.openxmlformats.org/drawingml/2006/main">
+              <a:graphicData uri="http://schemas.openxmlformats.org/drawingml/2006/picture">
+                <pic:pic xmlns:pic="http://schemas.openxmlformats.org/drawingml/2006/picture">
+                  <pic:nvPicPr>
+                    <pic:cNvPr id="1" name=""/>
+                    <pic:cNvPicPr/>
+                  </pic:nvPicPr>
+                  <pic:blipFill>
+                    <a:blip r:embed="rId20"/>
+                    <a:stretch>
+                      <a:fillRect/>
+                    </a:stretch>
+                  </pic:blipFill>
+                  <pic:spPr>
+                    <a:xfrm>
+                      <a:off x="0" y="0"/>
+                      <a:ext cx="5760720" cy="3345180"/>
+                    </a:xfrm>
+                    <a:prstGeom prst="rect">
+                      <a:avLst/>
+                    </a:prstGeom>
+                  </pic:spPr>
+                </pic:pic>
+              </a:graphicData>
+            </a:graphic>
+          </wp:inline>
+        </w:drawing>
+      </w:r>
+    </w:p>
+    <w:p>
+      <w:pPr>
+        <w:pStyle w:val="Heading2"/>
+        <w:rPr>
+          <w:lang w:val="en-GB"/>
+        </w:rPr>
+      </w:pPr>
+      <w:bookmarkStart w:id="28" w:name="_Toc507503757"/>
+      <w:proofErr w:type="spellStart"/>
+      <w:r>
+        <w:rPr>
+          <w:lang w:val="en-GB"/>
+        </w:rPr>
+        <w:t>Praktischer</w:t>
+      </w:r>
+      <w:proofErr w:type="spellEnd"/>
+      <w:r>
+        <w:rPr>
+          <w:lang w:val="en-GB"/>
+        </w:rPr>
+        <w:t xml:space="preserve"> </w:t>
+      </w:r>
+      <w:proofErr w:type="spellStart"/>
+      <w:r>
+        <w:rPr>
+          <w:lang w:val="en-GB"/>
+        </w:rPr>
+        <w:t>Teil</w:t>
+      </w:r>
+      <w:bookmarkEnd w:id="28"/>
+      <w:proofErr w:type="spellEnd"/>
+    </w:p>
+    <w:p>
+      <w:pPr>
+        <w:rPr>
+          <w:lang w:val="en-GB"/>
+        </w:rPr>
+      </w:pPr>
+      <w:r>
+        <w:rPr>
+          <w:noProof/>
+        </w:rPr>
+        <w:drawing>
+          <wp:inline distT="0" distB="0" distL="0" distR="0" wp14:anchorId="3E018A7B" wp14:editId="1248546C">
+            <wp:extent cx="5760720" cy="1865630"/>
+            <wp:effectExtent l="0" t="0" r="0" b="1270"/>
+            <wp:docPr id="21" name="Picture 21"/>
+            <wp:cNvGraphicFramePr>
+              <a:graphicFrameLocks xmlns:a="http://schemas.openxmlformats.org/drawingml/2006/main" noChangeAspect="1"/>
+            </wp:cNvGraphicFramePr>
+            <a:graphic xmlns:a="http://schemas.openxmlformats.org/drawingml/2006/main">
+              <a:graphicData uri="http://schemas.openxmlformats.org/drawingml/2006/picture">
+                <pic:pic xmlns:pic="http://schemas.openxmlformats.org/drawingml/2006/picture">
+                  <pic:nvPicPr>
+                    <pic:cNvPr id="1" name=""/>
+                    <pic:cNvPicPr/>
+                  </pic:nvPicPr>
+                  <pic:blipFill>
+                    <a:blip r:embed="rId21"/>
+                    <a:stretch>
+                      <a:fillRect/>
+                    </a:stretch>
+                  </pic:blipFill>
+                  <pic:spPr>
+                    <a:xfrm>
+                      <a:off x="0" y="0"/>
+                      <a:ext cx="5760720" cy="1865630"/>
+                    </a:xfrm>
+                    <a:prstGeom prst="rect">
+                      <a:avLst/>
+                    </a:prstGeom>
+                  </pic:spPr>
+                </pic:pic>
+              </a:graphicData>
+            </a:graphic>
+          </wp:inline>
+        </w:drawing>
+      </w:r>
+    </w:p>
+    <w:p>
+      <w:pPr>
+        <w:rPr>
+          <w:lang w:val="en-GB"/>
+        </w:rPr>
+      </w:pPr>
+      <w:r>
+        <w:rPr>
+          <w:noProof/>
+        </w:rPr>
+        <w:drawing>
+          <wp:inline distT="0" distB="0" distL="0" distR="0" wp14:anchorId="7BE1B413" wp14:editId="47D4A07E">
+            <wp:extent cx="5760720" cy="1582420"/>
+            <wp:effectExtent l="0" t="0" r="0" b="0"/>
+            <wp:docPr id="22" name="Picture 22"/>
+            <wp:cNvGraphicFramePr>
+              <a:graphicFrameLocks xmlns:a="http://schemas.openxmlformats.org/drawingml/2006/main" noChangeAspect="1"/>
+            </wp:cNvGraphicFramePr>
+            <a:graphic xmlns:a="http://schemas.openxmlformats.org/drawingml/2006/main">
+              <a:graphicData uri="http://schemas.openxmlformats.org/drawingml/2006/picture">
+                <pic:pic xmlns:pic="http://schemas.openxmlformats.org/drawingml/2006/picture">
+                  <pic:nvPicPr>
+                    <pic:cNvPr id="1" name=""/>
+                    <pic:cNvPicPr/>
+                  </pic:nvPicPr>
+                  <pic:blipFill>
+                    <a:blip r:embed="rId22"/>
+                    <a:stretch>
+                      <a:fillRect/>
+                    </a:stretch>
+                  </pic:blipFill>
+                  <pic:spPr>
+                    <a:xfrm>
+                      <a:off x="0" y="0"/>
+                      <a:ext cx="5760720" cy="1582420"/>
+                    </a:xfrm>
+                    <a:prstGeom prst="rect">
+                      <a:avLst/>
+                    </a:prstGeom>
+                  </pic:spPr>
+                </pic:pic>
+              </a:graphicData>
+            </a:graphic>
+          </wp:inline>
+        </w:drawing>
+      </w:r>
+    </w:p>
+    <w:p/>
+    <w:p>
+      <w:pPr>
+        <w:pStyle w:val="Heading1"/>
+      </w:pPr>
+      <w:bookmarkStart w:id="29" w:name="_Toc507503758"/>
+      <w:r>
+        <w:lastRenderedPageBreak/>
+        <w:t>Woche 2</w:t>
+      </w:r>
+      <w:bookmarkEnd w:id="29"/>
     </w:p>
     <w:p/>
     <w:sectPr>
-      <w:headerReference w:type="default" r:id="rId9"/>
-      <w:footerReference w:type="default" r:id="rId10"/>
+      <w:headerReference w:type="default" r:id="rId23"/>
+      <w:footerReference w:type="default" r:id="rId24"/>
       <w:pgSz w:w="11906" w:h="16838"/>
       <w:pgMar w:top="1417" w:right="1417" w:bottom="1134" w:left="1417" w:header="708" w:footer="708" w:gutter="0"/>
       <w:pgNumType w:start="0"/>
@@ -1316,7 +3301,7 @@
       <w:rPr>
         <w:noProof/>
       </w:rPr>
-      <w:t>1</w:t>
+      <w:t>8</w:t>
     </w:r>
     <w:r>
       <w:rPr>
@@ -1358,7 +3343,7 @@
       <w:rPr>
         <w:noProof/>
       </w:rPr>
-      <w:t>3</w:t>
+      <w:t>8</w:t>
     </w:r>
     <w:r>
       <w:rPr>
@@ -2900,7 +4885,7 @@
 </file>
 
 <file path=customXml/itemProps2.xml><?xml version="1.0" encoding="utf-8"?>
-<ds:datastoreItem xmlns:ds="http://schemas.openxmlformats.org/officeDocument/2006/customXml" ds:itemID="{D2BBEE90-11D0-4C80-999A-FF03D6D61381}">
+<ds:datastoreItem xmlns:ds="http://schemas.openxmlformats.org/officeDocument/2006/customXml" ds:itemID="{4D6A8251-6813-49C6-B66B-60D1A9C77DE7}">
   <ds:schemaRefs>
     <ds:schemaRef ds:uri="http://schemas.openxmlformats.org/officeDocument/2006/bibliography"/>
   </ds:schemaRefs>

</xml_diff>